<commit_message>
Changes to write up or report
</commit_message>
<xml_diff>
--- a/Write up or report.docx
+++ b/Write up or report.docx
@@ -726,6 +726,12 @@
           </w:tcPr>
           <w:sdt>
             <w:sdtPr>
+              <w:rPr>
+                <w:rFonts w:eastAsiaTheme="minorEastAsia" w:cstheme="minorBidi"/>
+                <w:b/>
+                <w:sz w:val="28"/>
+                <w:szCs w:val="22"/>
+              </w:rPr>
               <w:id w:val="1660650702"/>
               <w:placeholder>
                 <w:docPart w:val="83598929559942CAADA08DC921BCD3F1"/>
@@ -733,34 +739,51 @@
               <w15:dataBinding w:prefixMappings="xmlns:ns0='http://schemas.microsoft.com/temp/samples' " w:xpath="/ns0:employees[1]/ns0:employee[1]/ns0:CompanyName[1]" w:storeItemID="{00000000-0000-0000-0000-000000000000}"/>
               <w15:appearance w15:val="hidden"/>
             </w:sdtPr>
-            <w:sdtEndPr>
-              <w:rPr>
-                <w:rFonts w:eastAsiaTheme="minorEastAsia" w:cstheme="minorBidi"/>
-                <w:b/>
-                <w:sz w:val="28"/>
-                <w:szCs w:val="22"/>
-              </w:rPr>
-            </w:sdtEndPr>
+            <w:sdtEndPr/>
             <w:sdtContent>
               <w:p>
                 <w:pPr>
                   <w:pStyle w:val="Heading2"/>
+                  <w:rPr>
+                    <w:sz w:val="48"/>
+                    <w:szCs w:val="48"/>
+                  </w:rPr>
                 </w:pPr>
                 <w:r>
+                  <w:rPr>
+                    <w:sz w:val="48"/>
+                    <w:szCs w:val="48"/>
+                  </w:rPr>
                   <w:t>Data Analysis</w:t>
                 </w:r>
               </w:p>
               <w:p>
                 <w:pPr>
                   <w:pStyle w:val="Heading2"/>
+                  <w:rPr>
+                    <w:sz w:val="48"/>
+                    <w:szCs w:val="48"/>
+                  </w:rPr>
                 </w:pPr>
                 <w:r>
+                  <w:rPr>
+                    <w:sz w:val="48"/>
+                    <w:szCs w:val="48"/>
+                  </w:rPr>
                   <w:t>P</w:t>
                 </w:r>
                 <w:r>
+                  <w:rPr>
+                    <w:sz w:val="48"/>
+                    <w:szCs w:val="48"/>
+                  </w:rPr>
                   <w:t>roject 1</w:t>
                 </w:r>
                 <w:r>
+                  <w:rPr>
+                    <w:sz w:val="48"/>
+                    <w:szCs w:val="48"/>
+                  </w:rPr>
                   <w:t xml:space="preserve"> </w:t>
                 </w:r>
               </w:p>
@@ -935,10 +958,7 @@
               <w:t>Website:</w:t>
             </w:r>
             <w:r>
-              <w:t xml:space="preserve"> </w:t>
-            </w:r>
-            <w:r>
-              <w:t>crimestatistics.vic.gov.au</w:t>
+              <w:t xml:space="preserve"> crimestatistics.vic.gov.au</w:t>
             </w:r>
             <w:r>
               <w:t>.</w:t>
@@ -967,10 +987,7 @@
               <w:pStyle w:val="Content"/>
             </w:pPr>
             <w:r>
-              <w:t xml:space="preserve">We have ensured that the data is cleaned and ready to </w:t>
-            </w:r>
-            <w:r>
-              <w:t>use by using advanced excel techniques including filters</w:t>
+              <w:t>We have ensured that the data is cleaned and ready to use by using advanced excel techniques including filters</w:t>
             </w:r>
             <w:r>
               <w:t>, sorting</w:t>
@@ -1007,13 +1024,7 @@
             </w:r>
             <w:proofErr w:type="spellEnd"/>
             <w:r>
-              <w:t xml:space="preserve"> this data using </w:t>
-            </w:r>
-            <w:r>
-              <w:t xml:space="preserve">python </w:t>
-            </w:r>
-            <w:r>
-              <w:t xml:space="preserve">and </w:t>
+              <w:t xml:space="preserve"> this data using python and </w:t>
             </w:r>
             <w:proofErr w:type="gramStart"/>
             <w:r>
@@ -1262,8 +1273,6 @@
           <w:p/>
           <w:p/>
           <w:p/>
-          <w:p/>
-          <w:p/>
           <w:p>
             <w:pPr>
               <w:rPr>
@@ -1276,6 +1285,7 @@
                 <w:sz w:val="48"/>
                 <w:szCs w:val="48"/>
               </w:rPr>
+              <w:lastRenderedPageBreak/>
               <w:t>TYPES OF OFFENCES:</w:t>
             </w:r>
           </w:p>
@@ -1288,6 +1298,9 @@
           <w:p/>
           <w:p>
             <w:r>
+              <w:rPr>
+                <w:noProof/>
+              </w:rPr>
               <w:drawing>
                 <wp:inline distT="0" distB="0" distL="0" distR="0" wp14:anchorId="3265D072" wp14:editId="06FA62A2">
                   <wp:extent cx="6309360" cy="3529965"/>
@@ -1424,6 +1437,8 @@
                                 <w:p>
                                   <w:pPr>
                                     <w:rPr>
+                                      <w:i/>
+                                      <w:sz w:val="36"/>
                                       <w:lang w:val="en-AU"/>
                                     </w:rPr>
                                   </w:pPr>
@@ -1453,6 +1468,13 @@
                                     </w:rPr>
                                     <w:t xml:space="preserve"> in the last 10 years except for a peak in 2016 and a significant drop in 2020. The peak in 2016 relates to Theft crimes. Covid 19 lockdowns resulted in a drop of crime in 2020.</w:t>
                                   </w:r>
+                                </w:p>
+                                <w:p>
+                                  <w:pPr>
+                                    <w:rPr>
+                                      <w:lang w:val="en-AU"/>
+                                    </w:rPr>
+                                  </w:pPr>
                                 </w:p>
                               </w:txbxContent>
                             </wps:txbx>
@@ -1518,6 +1540,8 @@
                           <w:p>
                             <w:pPr>
                               <w:rPr>
+                                <w:i/>
+                                <w:sz w:val="36"/>
                                 <w:lang w:val="en-AU"/>
                               </w:rPr>
                             </w:pPr>
@@ -1548,6 +1572,13 @@
                               <w:t xml:space="preserve"> in the last 10 years except for a peak in 2016 and a significant drop in 2020. The peak in 2016 relates to Theft crimes. Covid 19 lockdowns resulted in a drop of crime in 2020.</w:t>
                             </w:r>
                           </w:p>
+                          <w:p>
+                            <w:pPr>
+                              <w:rPr>
+                                <w:lang w:val="en-AU"/>
+                              </w:rPr>
+                            </w:pPr>
+                          </w:p>
                         </w:txbxContent>
                       </v:textbox>
                       <w10:anchorlock/>
@@ -1560,6 +1591,10 @@
           <w:p/>
           <w:p>
             <w:r>
+              <w:rPr>
+                <w:noProof/>
+              </w:rPr>
+              <w:lastRenderedPageBreak/>
               <w:drawing>
                 <wp:inline distT="0" distB="0" distL="0" distR="0" wp14:anchorId="01C79D4C" wp14:editId="61EA0BC7">
                   <wp:extent cx="6309360" cy="3574415"/>
@@ -2259,10 +2294,7 @@
           </w:tcPr>
           <w:p>
             <w:pPr>
-              <w:pStyle w:val="EmphasisText"/>
-              <w:rPr>
-                <w:i/>
-                <w:sz w:val="36"/>
+              <w:rPr>
                 <w:lang w:val="en-AU"/>
               </w:rPr>
             </w:pPr>
@@ -2416,6 +2448,7 @@
             <w:r>
               <w:rPr>
                 <w:i/>
+                <w:noProof/>
                 <w:sz w:val="36"/>
                 <w:lang w:val="en-AU"/>
               </w:rPr>
@@ -2472,55 +2505,27 @@
                 <w:szCs w:val="48"/>
               </w:rPr>
             </w:pPr>
-          </w:p>
-          <w:p>
-            <w:pPr>
+            <w:r>
               <w:rPr>
                 <w:sz w:val="48"/>
                 <w:szCs w:val="48"/>
               </w:rPr>
-            </w:pPr>
+              <w:t>OFFENCES</w:t>
+            </w:r>
             <w:r>
               <w:rPr>
                 <w:sz w:val="48"/>
                 <w:szCs w:val="48"/>
               </w:rPr>
-              <w:t>OFFENCES</w:t>
+              <w:t xml:space="preserve"> BY POLICE REGION</w:t>
             </w:r>
             <w:r>
               <w:rPr>
                 <w:sz w:val="48"/>
                 <w:szCs w:val="48"/>
               </w:rPr>
-              <w:t xml:space="preserve"> BY POLICE REGION</w:t>
-            </w:r>
-            <w:r>
-              <w:rPr>
-                <w:sz w:val="48"/>
-                <w:szCs w:val="48"/>
-              </w:rPr>
               <w:t>:</w:t>
             </w:r>
-          </w:p>
-          <w:p>
-            <w:pPr>
-              <w:pStyle w:val="Content"/>
-              <w:rPr>
-                <w:b/>
-                <w:i/>
-                <w:sz w:val="36"/>
-                <w:lang w:val="en-AU"/>
-              </w:rPr>
-            </w:pPr>
-          </w:p>
-          <w:p>
-            <w:pPr>
-              <w:pStyle w:val="Content"/>
-              <w:rPr>
-                <w:i/>
-                <w:sz w:val="36"/>
-              </w:rPr>
-            </w:pPr>
           </w:p>
         </w:tc>
       </w:tr>
@@ -2694,6 +2699,57 @@
           </w:p>
           <w:p>
             <w:pPr>
+              <w:pStyle w:val="Content"/>
+              <w:rPr>
+                <w:b/>
+                <w:i/>
+                <w:sz w:val="36"/>
+                <w:lang w:val="en-AU"/>
+              </w:rPr>
+            </w:pPr>
+          </w:p>
+          <w:p>
+            <w:pPr>
+              <w:pStyle w:val="Content"/>
+              <w:rPr>
+                <w:b/>
+                <w:i/>
+                <w:sz w:val="36"/>
+                <w:lang w:val="en-AU"/>
+              </w:rPr>
+            </w:pPr>
+            <w:r>
+              <w:rPr>
+                <w:b/>
+                <w:i/>
+                <w:sz w:val="36"/>
+                <w:lang w:val="en-AU"/>
+              </w:rPr>
+              <w:t xml:space="preserve">The Eastern and Southern Regions number of incidents followed close behind the </w:t>
+            </w:r>
+            <w:proofErr w:type="gramStart"/>
+            <w:r>
+              <w:rPr>
+                <w:b/>
+                <w:i/>
+                <w:sz w:val="36"/>
+                <w:lang w:val="en-AU"/>
+              </w:rPr>
+              <w:t>North West</w:t>
+            </w:r>
+            <w:proofErr w:type="gramEnd"/>
+            <w:r>
+              <w:rPr>
+                <w:b/>
+                <w:i/>
+                <w:sz w:val="36"/>
+                <w:lang w:val="en-AU"/>
+              </w:rPr>
+              <w:t xml:space="preserve"> Region incidents.</w:t>
+            </w:r>
+          </w:p>
+          <w:p>
+            <w:pPr>
               <w:pStyle w:val="EmphasisText"/>
               <w:rPr>
                 <w:i/>
@@ -2704,10 +2760,337 @@
         </w:tc>
       </w:tr>
     </w:tbl>
+    <w:p>
+      <w:r>
+        <w:lastRenderedPageBreak/>
+        <w:drawing>
+          <wp:inline distT="0" distB="0" distL="0" distR="0" wp14:anchorId="019D9388" wp14:editId="366E4D10">
+            <wp:extent cx="6309360" cy="3586480"/>
+            <wp:effectExtent l="0" t="0" r="0" b="0"/>
+            <wp:docPr id="4" name="Picture 4" descr="Chart&#10;&#10;Description automatically generated"/>
+            <wp:cNvGraphicFramePr>
+              <a:graphicFrameLocks xmlns:a="http://schemas.openxmlformats.org/drawingml/2006/main" noChangeAspect="1"/>
+            </wp:cNvGraphicFramePr>
+            <a:graphic xmlns:a="http://schemas.openxmlformats.org/drawingml/2006/main">
+              <a:graphicData uri="http://schemas.openxmlformats.org/drawingml/2006/picture">
+                <pic:pic xmlns:pic="http://schemas.openxmlformats.org/drawingml/2006/picture">
+                  <pic:nvPicPr>
+                    <pic:cNvPr id="4" name="Picture 4" descr="Chart&#10;&#10;Description automatically generated"/>
+                    <pic:cNvPicPr/>
+                  </pic:nvPicPr>
+                  <pic:blipFill>
+                    <a:blip r:embed="rId12"/>
+                    <a:stretch>
+                      <a:fillRect/>
+                    </a:stretch>
+                  </pic:blipFill>
+                  <pic:spPr>
+                    <a:xfrm>
+                      <a:off x="0" y="0"/>
+                      <a:ext cx="6309360" cy="3586480"/>
+                    </a:xfrm>
+                    <a:prstGeom prst="rect">
+                      <a:avLst/>
+                    </a:prstGeom>
+                  </pic:spPr>
+                </pic:pic>
+              </a:graphicData>
+            </a:graphic>
+          </wp:inline>
+        </w:drawing>
+      </w:r>
+    </w:p>
+    <w:p/>
+    <w:p>
+      <w:pPr>
+        <w:rPr>
+          <w:b w:val="0"/>
+          <w:bCs/>
+          <w:i/>
+          <w:sz w:val="36"/>
+          <w:lang w:val="en-AU"/>
+        </w:rPr>
+      </w:pPr>
+    </w:p>
+    <w:p>
+      <w:pPr>
+        <w:numPr>
+          <w:ilvl w:val="0"/>
+          <w:numId w:val="2"/>
+        </w:numPr>
+        <w:rPr>
+          <w:i/>
+          <w:sz w:val="36"/>
+          <w:lang w:val="en-AU"/>
+        </w:rPr>
+      </w:pPr>
+      <w:r>
+        <w:rPr>
+          <w:i/>
+          <w:sz w:val="36"/>
+          <w:lang w:val="en-AU"/>
+        </w:rPr>
+        <w:t xml:space="preserve">Most crimes are occurring in Melbourne LGA (depicted by </w:t>
+      </w:r>
+      <w:proofErr w:type="gramStart"/>
+      <w:r>
+        <w:rPr>
+          <w:i/>
+          <w:sz w:val="36"/>
+          <w:lang w:val="en-AU"/>
+        </w:rPr>
+        <w:t>Green</w:t>
+      </w:r>
+      <w:proofErr w:type="gramEnd"/>
+      <w:r>
+        <w:rPr>
+          <w:i/>
+          <w:sz w:val="36"/>
+          <w:lang w:val="en-AU"/>
+        </w:rPr>
+        <w:t xml:space="preserve"> line) in North West police Region.</w:t>
+      </w:r>
+    </w:p>
+    <w:p>
+      <w:pPr>
+        <w:numPr>
+          <w:ilvl w:val="0"/>
+          <w:numId w:val="2"/>
+        </w:numPr>
+        <w:rPr>
+          <w:i/>
+          <w:sz w:val="36"/>
+          <w:lang w:val="en-AU"/>
+        </w:rPr>
+      </w:pPr>
+      <w:r>
+        <w:rPr>
+          <w:i/>
+          <w:sz w:val="36"/>
+          <w:lang w:val="en-AU"/>
+        </w:rPr>
+        <w:t xml:space="preserve">The rate per 100,000 population shows a decrease for Melbourne </w:t>
+      </w:r>
+      <w:proofErr w:type="gramStart"/>
+      <w:r>
+        <w:rPr>
+          <w:i/>
+          <w:sz w:val="36"/>
+          <w:lang w:val="en-AU"/>
+        </w:rPr>
+        <w:t>LGA  since</w:t>
+      </w:r>
+      <w:proofErr w:type="gramEnd"/>
+      <w:r>
+        <w:rPr>
+          <w:i/>
+          <w:sz w:val="36"/>
+          <w:lang w:val="en-AU"/>
+        </w:rPr>
+        <w:t xml:space="preserve"> 2012.</w:t>
+      </w:r>
+    </w:p>
+    <w:p>
+      <w:pPr>
+        <w:numPr>
+          <w:ilvl w:val="0"/>
+          <w:numId w:val="2"/>
+        </w:numPr>
+        <w:rPr>
+          <w:i/>
+          <w:sz w:val="36"/>
+          <w:lang w:val="en-AU"/>
+        </w:rPr>
+      </w:pPr>
+      <w:r>
+        <w:rPr>
+          <w:i/>
+          <w:sz w:val="36"/>
+          <w:lang w:val="en-AU"/>
+        </w:rPr>
+        <w:t>This is possibly because of increased policing and higher population density in the city.</w:t>
+      </w:r>
+    </w:p>
+    <w:p>
+      <w:pPr>
+        <w:numPr>
+          <w:ilvl w:val="0"/>
+          <w:numId w:val="2"/>
+        </w:numPr>
+        <w:rPr>
+          <w:i/>
+          <w:sz w:val="36"/>
+          <w:lang w:val="en-AU"/>
+        </w:rPr>
+      </w:pPr>
+      <w:r>
+        <w:rPr>
+          <w:i/>
+          <w:sz w:val="36"/>
+          <w:lang w:val="en-AU"/>
+        </w:rPr>
+        <w:t>Yarra LGA has a relatively higher crime rate per 100k population.</w:t>
+      </w:r>
+    </w:p>
+    <w:p>
+      <w:pPr>
+        <w:rPr>
+          <w:i/>
+          <w:sz w:val="36"/>
+          <w:lang w:val="en-AU"/>
+        </w:rPr>
+      </w:pPr>
+    </w:p>
+    <w:p>
+      <w:pPr>
+        <w:rPr>
+          <w:i/>
+          <w:sz w:val="36"/>
+          <w:lang w:val="en-AU"/>
+        </w:rPr>
+      </w:pPr>
+    </w:p>
+    <w:p>
+      <w:pPr>
+        <w:rPr>
+          <w:i/>
+          <w:sz w:val="36"/>
+          <w:lang w:val="en-AU"/>
+        </w:rPr>
+      </w:pPr>
+    </w:p>
+    <w:p>
+      <w:pPr>
+        <w:rPr>
+          <w:i/>
+          <w:sz w:val="36"/>
+          <w:lang w:val="en-AU"/>
+        </w:rPr>
+      </w:pPr>
+    </w:p>
+    <w:p>
+      <w:pPr>
+        <w:rPr>
+          <w:i/>
+          <w:sz w:val="36"/>
+          <w:lang w:val="en-AU"/>
+        </w:rPr>
+      </w:pPr>
+    </w:p>
+    <w:p>
+      <w:r>
+        <w:rPr>
+          <w:i/>
+          <w:sz w:val="36"/>
+          <w:lang w:val="en-AU"/>
+        </w:rPr>
+        <w:lastRenderedPageBreak/>
+        <w:drawing>
+          <wp:inline distT="0" distB="0" distL="0" distR="0" wp14:anchorId="403B8CF3" wp14:editId="7A375BDF">
+            <wp:extent cx="6309360" cy="3528060"/>
+            <wp:effectExtent l="0" t="0" r="0" b="0"/>
+            <wp:docPr id="10" name="Picture 10" descr="A picture containing diagram&#10;&#10;Description automatically generated"/>
+            <wp:cNvGraphicFramePr>
+              <a:graphicFrameLocks xmlns:a="http://schemas.openxmlformats.org/drawingml/2006/main" noChangeAspect="1"/>
+            </wp:cNvGraphicFramePr>
+            <a:graphic xmlns:a="http://schemas.openxmlformats.org/drawingml/2006/main">
+              <a:graphicData uri="http://schemas.openxmlformats.org/drawingml/2006/picture">
+                <pic:pic xmlns:pic="http://schemas.openxmlformats.org/drawingml/2006/picture">
+                  <pic:nvPicPr>
+                    <pic:cNvPr id="10" name="Picture 10" descr="A picture containing diagram&#10;&#10;Description automatically generated"/>
+                    <pic:cNvPicPr/>
+                  </pic:nvPicPr>
+                  <pic:blipFill>
+                    <a:blip r:embed="rId13"/>
+                    <a:stretch>
+                      <a:fillRect/>
+                    </a:stretch>
+                  </pic:blipFill>
+                  <pic:spPr>
+                    <a:xfrm>
+                      <a:off x="0" y="0"/>
+                      <a:ext cx="6309360" cy="3528060"/>
+                    </a:xfrm>
+                    <a:prstGeom prst="rect">
+                      <a:avLst/>
+                    </a:prstGeom>
+                  </pic:spPr>
+                </pic:pic>
+              </a:graphicData>
+            </a:graphic>
+          </wp:inline>
+        </w:drawing>
+      </w:r>
+    </w:p>
+    <w:p/>
+    <w:p/>
+    <w:p>
+      <w:pPr>
+        <w:numPr>
+          <w:ilvl w:val="0"/>
+          <w:numId w:val="3"/>
+        </w:numPr>
+        <w:rPr>
+          <w:i/>
+          <w:sz w:val="36"/>
+          <w:lang w:val="en-AU"/>
+        </w:rPr>
+      </w:pPr>
+      <w:r>
+        <w:rPr>
+          <w:i/>
+          <w:sz w:val="36"/>
+          <w:lang w:val="en-AU"/>
+        </w:rPr>
+        <w:t>Most Residential crimes are happening inside Homes.</w:t>
+      </w:r>
+    </w:p>
+    <w:p>
+      <w:pPr>
+        <w:numPr>
+          <w:ilvl w:val="0"/>
+          <w:numId w:val="3"/>
+        </w:numPr>
+        <w:rPr>
+          <w:i/>
+          <w:sz w:val="36"/>
+          <w:lang w:val="en-AU"/>
+        </w:rPr>
+      </w:pPr>
+      <w:r>
+        <w:rPr>
+          <w:i/>
+          <w:sz w:val="36"/>
+          <w:lang w:val="en-AU"/>
+        </w:rPr>
+        <w:t>Streets are where most of the community crimes are occurring.</w:t>
+      </w:r>
+    </w:p>
+    <w:p>
+      <w:pPr>
+        <w:numPr>
+          <w:ilvl w:val="0"/>
+          <w:numId w:val="3"/>
+        </w:numPr>
+        <w:rPr>
+          <w:i/>
+          <w:sz w:val="36"/>
+          <w:lang w:val="en-AU"/>
+        </w:rPr>
+      </w:pPr>
+      <w:r>
+        <w:rPr>
+          <w:i/>
+          <w:sz w:val="36"/>
+          <w:lang w:val="en-AU"/>
+        </w:rPr>
+        <w:t>Crimes in other locations are mostly in the Retail setting</w:t>
+      </w:r>
+    </w:p>
     <w:p/>
     <w:sectPr>
-      <w:headerReference w:type="default" r:id="rId12"/>
-      <w:footerReference w:type="default" r:id="rId13"/>
+      <w:headerReference w:type="default" r:id="rId14"/>
+      <w:footerReference w:type="default" r:id="rId15"/>
       <w:pgSz w:w="12240" w:h="15840"/>
       <w:pgMar w:top="720" w:right="1152" w:bottom="720" w:left="1152" w:header="0" w:footer="288" w:gutter="0"/>
       <w:pgNumType w:start="1"/>
@@ -2864,6 +3247,286 @@
 <file path=word/numbering.xml><?xml version="1.0" encoding="utf-8"?>
 <w:numbering xmlns:wpc="http://schemas.microsoft.com/office/word/2010/wordprocessingCanvas" xmlns:cx="http://schemas.microsoft.com/office/drawing/2014/chartex" xmlns:cx1="http://schemas.microsoft.com/office/drawing/2015/9/8/chartex" xmlns:cx2="http://schemas.microsoft.com/office/drawing/2015/10/21/chartex" xmlns:cx3="http://schemas.microsoft.com/office/drawing/2016/5/9/chartex" xmlns:cx4="http://schemas.microsoft.com/office/drawing/2016/5/10/chartex" xmlns:cx5="http://schemas.microsoft.com/office/drawing/2016/5/11/chartex" xmlns:cx6="http://schemas.microsoft.com/office/drawing/2016/5/12/chartex" xmlns:cx7="http://schemas.microsoft.com/office/drawing/2016/5/13/chartex" xmlns:cx8="http://schemas.microsoft.com/office/drawing/2016/5/14/chartex" xmlns:mc="http://schemas.openxmlformats.org/markup-compatibility/2006" xmlns:aink="http://schemas.microsoft.com/office/drawing/2016/ink" xmlns:am3d="http://schemas.microsoft.com/office/drawing/2017/model3d" xmlns:o="urn:schemas-microsoft-com:office:office" xmlns:r="http://schemas.openxmlformats.org/officeDocument/2006/relationships" xmlns:m="http://schemas.openxmlformats.org/officeDocument/2006/math" xmlns:v="urn:schemas-microsoft-com:vml" xmlns:wp14="http://schemas.microsoft.com/office/word/2010/wordprocessingDrawing" xmlns:wp="http://schemas.openxmlformats.org/drawingml/2006/wordprocessingDrawing" xmlns:w10="urn:schemas-microsoft-com:office:word" xmlns:w="http://schemas.openxmlformats.org/wordprocessingml/2006/main" xmlns:w14="http://schemas.microsoft.com/office/word/2010/wordml" xmlns:w15="http://schemas.microsoft.com/office/word/2012/wordml" xmlns:w16cex="http://schemas.microsoft.com/office/word/2018/wordml/cex" xmlns:w16cid="http://schemas.microsoft.com/office/word/2016/wordml/cid" xmlns:w16="http://schemas.microsoft.com/office/word/2018/wordml" xmlns:w16sdtdh="http://schemas.microsoft.com/office/word/2020/wordml/sdtdatahash" xmlns:w16se="http://schemas.microsoft.com/office/word/2015/wordml/symex" xmlns:wpg="http://schemas.microsoft.com/office/word/2010/wordprocessingGroup" xmlns:wpi="http://schemas.microsoft.com/office/word/2010/wordprocessingInk" xmlns:wne="http://schemas.microsoft.com/office/word/2006/wordml" xmlns:wps="http://schemas.microsoft.com/office/word/2010/wordprocessingShape" mc:Ignorable="w14 w15 w16se w16cid w16 w16cex w16sdtdh wp14">
   <w:abstractNum w:abstractNumId="0" w15:restartNumberingAfterBreak="0">
+    <w:nsid w:val="0B2B1F6C"/>
+    <w:multiLevelType w:val="hybridMultilevel"/>
+    <w:tmpl w:val="50D43BD4"/>
+    <w:lvl w:ilvl="0" w:tplc="8EE8D002">
+      <w:start w:val="1"/>
+      <w:numFmt w:val="bullet"/>
+      <w:lvlText w:val="•"/>
+      <w:lvlJc w:val="left"/>
+      <w:pPr>
+        <w:tabs>
+          <w:tab w:val="num" w:pos="720"/>
+        </w:tabs>
+        <w:ind w:left="720" w:hanging="360"/>
+      </w:pPr>
+      <w:rPr>
+        <w:rFonts w:ascii="Arial" w:hAnsi="Arial" w:hint="default"/>
+      </w:rPr>
+    </w:lvl>
+    <w:lvl w:ilvl="1" w:tplc="7062FF5C" w:tentative="1">
+      <w:start w:val="1"/>
+      <w:numFmt w:val="bullet"/>
+      <w:lvlText w:val="•"/>
+      <w:lvlJc w:val="left"/>
+      <w:pPr>
+        <w:tabs>
+          <w:tab w:val="num" w:pos="1440"/>
+        </w:tabs>
+        <w:ind w:left="1440" w:hanging="360"/>
+      </w:pPr>
+      <w:rPr>
+        <w:rFonts w:ascii="Arial" w:hAnsi="Arial" w:hint="default"/>
+      </w:rPr>
+    </w:lvl>
+    <w:lvl w:ilvl="2" w:tplc="3782FB02" w:tentative="1">
+      <w:start w:val="1"/>
+      <w:numFmt w:val="bullet"/>
+      <w:lvlText w:val="•"/>
+      <w:lvlJc w:val="left"/>
+      <w:pPr>
+        <w:tabs>
+          <w:tab w:val="num" w:pos="2160"/>
+        </w:tabs>
+        <w:ind w:left="2160" w:hanging="360"/>
+      </w:pPr>
+      <w:rPr>
+        <w:rFonts w:ascii="Arial" w:hAnsi="Arial" w:hint="default"/>
+      </w:rPr>
+    </w:lvl>
+    <w:lvl w:ilvl="3" w:tplc="1A5A4C20" w:tentative="1">
+      <w:start w:val="1"/>
+      <w:numFmt w:val="bullet"/>
+      <w:lvlText w:val="•"/>
+      <w:lvlJc w:val="left"/>
+      <w:pPr>
+        <w:tabs>
+          <w:tab w:val="num" w:pos="2880"/>
+        </w:tabs>
+        <w:ind w:left="2880" w:hanging="360"/>
+      </w:pPr>
+      <w:rPr>
+        <w:rFonts w:ascii="Arial" w:hAnsi="Arial" w:hint="default"/>
+      </w:rPr>
+    </w:lvl>
+    <w:lvl w:ilvl="4" w:tplc="EB56FB40" w:tentative="1">
+      <w:start w:val="1"/>
+      <w:numFmt w:val="bullet"/>
+      <w:lvlText w:val="•"/>
+      <w:lvlJc w:val="left"/>
+      <w:pPr>
+        <w:tabs>
+          <w:tab w:val="num" w:pos="3600"/>
+        </w:tabs>
+        <w:ind w:left="3600" w:hanging="360"/>
+      </w:pPr>
+      <w:rPr>
+        <w:rFonts w:ascii="Arial" w:hAnsi="Arial" w:hint="default"/>
+      </w:rPr>
+    </w:lvl>
+    <w:lvl w:ilvl="5" w:tplc="8306044C" w:tentative="1">
+      <w:start w:val="1"/>
+      <w:numFmt w:val="bullet"/>
+      <w:lvlText w:val="•"/>
+      <w:lvlJc w:val="left"/>
+      <w:pPr>
+        <w:tabs>
+          <w:tab w:val="num" w:pos="4320"/>
+        </w:tabs>
+        <w:ind w:left="4320" w:hanging="360"/>
+      </w:pPr>
+      <w:rPr>
+        <w:rFonts w:ascii="Arial" w:hAnsi="Arial" w:hint="default"/>
+      </w:rPr>
+    </w:lvl>
+    <w:lvl w:ilvl="6" w:tplc="4DA40424" w:tentative="1">
+      <w:start w:val="1"/>
+      <w:numFmt w:val="bullet"/>
+      <w:lvlText w:val="•"/>
+      <w:lvlJc w:val="left"/>
+      <w:pPr>
+        <w:tabs>
+          <w:tab w:val="num" w:pos="5040"/>
+        </w:tabs>
+        <w:ind w:left="5040" w:hanging="360"/>
+      </w:pPr>
+      <w:rPr>
+        <w:rFonts w:ascii="Arial" w:hAnsi="Arial" w:hint="default"/>
+      </w:rPr>
+    </w:lvl>
+    <w:lvl w:ilvl="7" w:tplc="1E3060BE" w:tentative="1">
+      <w:start w:val="1"/>
+      <w:numFmt w:val="bullet"/>
+      <w:lvlText w:val="•"/>
+      <w:lvlJc w:val="left"/>
+      <w:pPr>
+        <w:tabs>
+          <w:tab w:val="num" w:pos="5760"/>
+        </w:tabs>
+        <w:ind w:left="5760" w:hanging="360"/>
+      </w:pPr>
+      <w:rPr>
+        <w:rFonts w:ascii="Arial" w:hAnsi="Arial" w:hint="default"/>
+      </w:rPr>
+    </w:lvl>
+    <w:lvl w:ilvl="8" w:tplc="CC046ED8" w:tentative="1">
+      <w:start w:val="1"/>
+      <w:numFmt w:val="bullet"/>
+      <w:lvlText w:val="•"/>
+      <w:lvlJc w:val="left"/>
+      <w:pPr>
+        <w:tabs>
+          <w:tab w:val="num" w:pos="6480"/>
+        </w:tabs>
+        <w:ind w:left="6480" w:hanging="360"/>
+      </w:pPr>
+      <w:rPr>
+        <w:rFonts w:ascii="Arial" w:hAnsi="Arial" w:hint="default"/>
+      </w:rPr>
+    </w:lvl>
+  </w:abstractNum>
+  <w:abstractNum w:abstractNumId="1" w15:restartNumberingAfterBreak="0">
+    <w:nsid w:val="1DE810C3"/>
+    <w:multiLevelType w:val="hybridMultilevel"/>
+    <w:tmpl w:val="59D4B254"/>
+    <w:lvl w:ilvl="0" w:tplc="F1B08190">
+      <w:start w:val="1"/>
+      <w:numFmt w:val="bullet"/>
+      <w:lvlText w:val="•"/>
+      <w:lvlJc w:val="left"/>
+      <w:pPr>
+        <w:tabs>
+          <w:tab w:val="num" w:pos="720"/>
+        </w:tabs>
+        <w:ind w:left="720" w:hanging="360"/>
+      </w:pPr>
+      <w:rPr>
+        <w:rFonts w:ascii="Arial" w:hAnsi="Arial" w:hint="default"/>
+      </w:rPr>
+    </w:lvl>
+    <w:lvl w:ilvl="1" w:tplc="EB1672C0" w:tentative="1">
+      <w:start w:val="1"/>
+      <w:numFmt w:val="bullet"/>
+      <w:lvlText w:val="•"/>
+      <w:lvlJc w:val="left"/>
+      <w:pPr>
+        <w:tabs>
+          <w:tab w:val="num" w:pos="1440"/>
+        </w:tabs>
+        <w:ind w:left="1440" w:hanging="360"/>
+      </w:pPr>
+      <w:rPr>
+        <w:rFonts w:ascii="Arial" w:hAnsi="Arial" w:hint="default"/>
+      </w:rPr>
+    </w:lvl>
+    <w:lvl w:ilvl="2" w:tplc="C6E009CC" w:tentative="1">
+      <w:start w:val="1"/>
+      <w:numFmt w:val="bullet"/>
+      <w:lvlText w:val="•"/>
+      <w:lvlJc w:val="left"/>
+      <w:pPr>
+        <w:tabs>
+          <w:tab w:val="num" w:pos="2160"/>
+        </w:tabs>
+        <w:ind w:left="2160" w:hanging="360"/>
+      </w:pPr>
+      <w:rPr>
+        <w:rFonts w:ascii="Arial" w:hAnsi="Arial" w:hint="default"/>
+      </w:rPr>
+    </w:lvl>
+    <w:lvl w:ilvl="3" w:tplc="39B8A99A" w:tentative="1">
+      <w:start w:val="1"/>
+      <w:numFmt w:val="bullet"/>
+      <w:lvlText w:val="•"/>
+      <w:lvlJc w:val="left"/>
+      <w:pPr>
+        <w:tabs>
+          <w:tab w:val="num" w:pos="2880"/>
+        </w:tabs>
+        <w:ind w:left="2880" w:hanging="360"/>
+      </w:pPr>
+      <w:rPr>
+        <w:rFonts w:ascii="Arial" w:hAnsi="Arial" w:hint="default"/>
+      </w:rPr>
+    </w:lvl>
+    <w:lvl w:ilvl="4" w:tplc="19541A04" w:tentative="1">
+      <w:start w:val="1"/>
+      <w:numFmt w:val="bullet"/>
+      <w:lvlText w:val="•"/>
+      <w:lvlJc w:val="left"/>
+      <w:pPr>
+        <w:tabs>
+          <w:tab w:val="num" w:pos="3600"/>
+        </w:tabs>
+        <w:ind w:left="3600" w:hanging="360"/>
+      </w:pPr>
+      <w:rPr>
+        <w:rFonts w:ascii="Arial" w:hAnsi="Arial" w:hint="default"/>
+      </w:rPr>
+    </w:lvl>
+    <w:lvl w:ilvl="5" w:tplc="6088CA6A" w:tentative="1">
+      <w:start w:val="1"/>
+      <w:numFmt w:val="bullet"/>
+      <w:lvlText w:val="•"/>
+      <w:lvlJc w:val="left"/>
+      <w:pPr>
+        <w:tabs>
+          <w:tab w:val="num" w:pos="4320"/>
+        </w:tabs>
+        <w:ind w:left="4320" w:hanging="360"/>
+      </w:pPr>
+      <w:rPr>
+        <w:rFonts w:ascii="Arial" w:hAnsi="Arial" w:hint="default"/>
+      </w:rPr>
+    </w:lvl>
+    <w:lvl w:ilvl="6" w:tplc="E806EB9E" w:tentative="1">
+      <w:start w:val="1"/>
+      <w:numFmt w:val="bullet"/>
+      <w:lvlText w:val="•"/>
+      <w:lvlJc w:val="left"/>
+      <w:pPr>
+        <w:tabs>
+          <w:tab w:val="num" w:pos="5040"/>
+        </w:tabs>
+        <w:ind w:left="5040" w:hanging="360"/>
+      </w:pPr>
+      <w:rPr>
+        <w:rFonts w:ascii="Arial" w:hAnsi="Arial" w:hint="default"/>
+      </w:rPr>
+    </w:lvl>
+    <w:lvl w:ilvl="7" w:tplc="8F84449A" w:tentative="1">
+      <w:start w:val="1"/>
+      <w:numFmt w:val="bullet"/>
+      <w:lvlText w:val="•"/>
+      <w:lvlJc w:val="left"/>
+      <w:pPr>
+        <w:tabs>
+          <w:tab w:val="num" w:pos="5760"/>
+        </w:tabs>
+        <w:ind w:left="5760" w:hanging="360"/>
+      </w:pPr>
+      <w:rPr>
+        <w:rFonts w:ascii="Arial" w:hAnsi="Arial" w:hint="default"/>
+      </w:rPr>
+    </w:lvl>
+    <w:lvl w:ilvl="8" w:tplc="1A94E372" w:tentative="1">
+      <w:start w:val="1"/>
+      <w:numFmt w:val="bullet"/>
+      <w:lvlText w:val="•"/>
+      <w:lvlJc w:val="left"/>
+      <w:pPr>
+        <w:tabs>
+          <w:tab w:val="num" w:pos="6480"/>
+        </w:tabs>
+        <w:ind w:left="6480" w:hanging="360"/>
+      </w:pPr>
+      <w:rPr>
+        <w:rFonts w:ascii="Arial" w:hAnsi="Arial" w:hint="default"/>
+      </w:rPr>
+    </w:lvl>
+  </w:abstractNum>
+  <w:abstractNum w:abstractNumId="2" w15:restartNumberingAfterBreak="0">
     <w:nsid w:val="511A0F43"/>
     <w:multiLevelType w:val="hybridMultilevel"/>
     <w:tmpl w:val="67382C8C"/>
@@ -2950,6 +3613,12 @@
     </w:lvl>
   </w:abstractNum>
   <w:num w:numId="1">
+    <w:abstractNumId w:val="2"/>
+  </w:num>
+  <w:num w:numId="2">
+    <w:abstractNumId w:val="1"/>
+  </w:num>
+  <w:num w:numId="3">
     <w:abstractNumId w:val="0"/>
   </w:num>
 </w:numbering>
@@ -3834,12 +4503,12 @@
 
 <file path=word/glossary/fontTable.xml><?xml version="1.0" encoding="utf-8"?>
 <w:fonts xmlns:mc="http://schemas.openxmlformats.org/markup-compatibility/2006" xmlns:r="http://schemas.openxmlformats.org/officeDocument/2006/relationships" xmlns:w="http://schemas.openxmlformats.org/wordprocessingml/2006/main" xmlns:w14="http://schemas.microsoft.com/office/word/2010/wordml" xmlns:w15="http://schemas.microsoft.com/office/word/2012/wordml" xmlns:w16cex="http://schemas.microsoft.com/office/word/2018/wordml/cex" xmlns:w16cid="http://schemas.microsoft.com/office/word/2016/wordml/cid" xmlns:w16="http://schemas.microsoft.com/office/word/2018/wordml" xmlns:w16sdtdh="http://schemas.microsoft.com/office/word/2020/wordml/sdtdatahash" xmlns:w16se="http://schemas.microsoft.com/office/word/2015/wordml/symex" mc:Ignorable="w14 w15 w16se w16cid w16 w16cex w16sdtdh">
-  <w:font w:name="Calibri">
-    <w:panose1 w:val="020F0502020204030204"/>
+  <w:font w:name="Arial">
+    <w:panose1 w:val="020B0604020202020204"/>
     <w:charset w:val="00"/>
     <w:family w:val="swiss"/>
     <w:pitch w:val="variable"/>
-    <w:sig w:usb0="E4002EFF" w:usb1="C000247B" w:usb2="00000009" w:usb3="00000000" w:csb0="000001FF" w:csb1="00000000"/>
+    <w:sig w:usb0="E0002EFF" w:usb1="C000785B" w:usb2="00000009" w:usb3="00000000" w:csb0="000001FF" w:csb1="00000000"/>
   </w:font>
   <w:font w:name="Times New Roman">
     <w:panose1 w:val="02020603050405020304"/>
@@ -3848,20 +4517,20 @@
     <w:pitch w:val="variable"/>
     <w:sig w:usb0="E0002EFF" w:usb1="C000785B" w:usb2="00000009" w:usb3="00000000" w:csb0="000001FF" w:csb1="00000000"/>
   </w:font>
+  <w:font w:name="Calibri">
+    <w:panose1 w:val="020F0502020204030204"/>
+    <w:charset w:val="00"/>
+    <w:family w:val="swiss"/>
+    <w:pitch w:val="variable"/>
+    <w:sig w:usb0="E4002EFF" w:usb1="C000247B" w:usb2="00000009" w:usb3="00000000" w:csb0="000001FF" w:csb1="00000000"/>
+  </w:font>
   <w:font w:name="MS Mincho">
-    <w:altName w:val="MS Mincho"/>
+    <w:altName w:val="ＭＳ 明朝"/>
     <w:panose1 w:val="02020609040205080304"/>
     <w:charset w:val="80"/>
     <w:family w:val="modern"/>
     <w:pitch w:val="fixed"/>
     <w:sig w:usb0="E00002FF" w:usb1="6AC7FDFB" w:usb2="08000012" w:usb3="00000000" w:csb0="0002009F" w:csb1="00000000"/>
-  </w:font>
-  <w:font w:name="Arial">
-    <w:panose1 w:val="020B0604020202020204"/>
-    <w:charset w:val="00"/>
-    <w:family w:val="swiss"/>
-    <w:pitch w:val="variable"/>
-    <w:sig w:usb0="E0002EFF" w:usb1="C000785B" w:usb2="00000009" w:usb3="00000000" w:csb0="000001FF" w:csb1="00000000"/>
   </w:font>
   <w:font w:name="MS Gothic">
     <w:altName w:val="ＭＳ ゴシック"/>
@@ -3907,6 +4576,7 @@
     <w:rsid w:val="0022611B"/>
     <w:rsid w:val="00287F54"/>
     <w:rsid w:val="00663235"/>
+    <w:rsid w:val="008A0119"/>
   </w:rsids>
   <m:mathPr>
     <m:mathFont m:val="Cambria Math"/>
@@ -4398,18 +5068,6 @@
   <w:style w:type="paragraph" w:customStyle="1" w:styleId="83598929559942CAADA08DC921BCD3F1">
     <w:name w:val="83598929559942CAADA08DC921BCD3F1"/>
   </w:style>
-  <w:style w:type="paragraph" w:customStyle="1" w:styleId="4CF88DFF53564A9F9BC6CB7967BFC89C">
-    <w:name w:val="4CF88DFF53564A9F9BC6CB7967BFC89C"/>
-  </w:style>
-  <w:style w:type="paragraph" w:customStyle="1" w:styleId="DE7034E6D54B4CC99762FA833311294D">
-    <w:name w:val="DE7034E6D54B4CC99762FA833311294D"/>
-  </w:style>
-  <w:style w:type="paragraph" w:customStyle="1" w:styleId="7B6F2E82F0074974AABA795B6DF20098">
-    <w:name w:val="7B6F2E82F0074974AABA795B6DF20098"/>
-  </w:style>
-  <w:style w:type="paragraph" w:customStyle="1" w:styleId="830711FF135C477699CAF8587B1E074C">
-    <w:name w:val="830711FF135C477699CAF8587B1E074C"/>
-  </w:style>
 </w:styles>
 </file>
 

</xml_diff>

<commit_message>
Updating repository aftet readme error
</commit_message>
<xml_diff>
--- a/Write up or report.docx
+++ b/Write up or report.docx
@@ -348,7 +348,7 @@
                     <w:b w:val="0"/>
                     <w:noProof/>
                   </w:rPr>
-                  <w:t>December 29</w:t>
+                  <w:t>December 31</w:t>
                 </w:r>
                 <w:r>
                   <w:rPr>
@@ -2542,13 +2542,15 @@
             <w:pPr>
               <w:pStyle w:val="Content"/>
               <w:rPr>
-                <w:i/>
-                <w:sz w:val="36"/>
-                <w:lang w:val="en-AU"/>
-              </w:rPr>
-            </w:pPr>
-            <w:r>
-              <w:rPr>
+                <w:b/>
+                <w:i/>
+                <w:sz w:val="36"/>
+                <w:lang w:val="en-AU"/>
+              </w:rPr>
+            </w:pPr>
+            <w:r>
+              <w:rPr>
+                <w:b/>
                 <w:i/>
                 <w:sz w:val="36"/>
                 <w:lang w:val="en-AU"/>
@@ -2558,6 +2560,7 @@
             </w:r>
             <w:r>
               <w:rPr>
+                <w:b/>
                 <w:i/>
                 <w:sz w:val="36"/>
                 <w:lang w:val="en-AU"/>
@@ -2566,6 +2569,7 @@
             </w:r>
             <w:r>
               <w:rPr>
+                <w:b/>
                 <w:i/>
                 <w:sz w:val="36"/>
                 <w:lang w:val="en-AU"/>
@@ -2574,6 +2578,7 @@
             </w:r>
             <w:r>
               <w:rPr>
+                <w:b/>
                 <w:i/>
                 <w:sz w:val="36"/>
                 <w:lang w:val="en-AU"/>
@@ -2582,6 +2587,7 @@
             </w:r>
             <w:r>
               <w:rPr>
+                <w:b/>
                 <w:i/>
                 <w:sz w:val="36"/>
                 <w:lang w:val="en-AU"/>
@@ -2590,6 +2596,7 @@
             </w:r>
             <w:r>
               <w:rPr>
+                <w:b/>
                 <w:i/>
                 <w:sz w:val="36"/>
                 <w:lang w:val="en-AU"/>
@@ -2598,6 +2605,7 @@
             </w:r>
             <w:r>
               <w:rPr>
+                <w:b/>
                 <w:i/>
                 <w:sz w:val="36"/>
                 <w:lang w:val="en-AU"/>
@@ -2606,6 +2614,7 @@
             </w:r>
             <w:r>
               <w:rPr>
+                <w:b/>
                 <w:i/>
                 <w:sz w:val="36"/>
                 <w:lang w:val="en-AU"/>
@@ -2614,6 +2623,7 @@
             </w:r>
             <w:r>
               <w:rPr>
+                <w:b/>
                 <w:i/>
                 <w:sz w:val="36"/>
                 <w:lang w:val="en-AU"/>
@@ -2622,6 +2632,7 @@
             </w:r>
             <w:r>
               <w:rPr>
+                <w:b/>
                 <w:i/>
                 <w:sz w:val="36"/>
                 <w:lang w:val="en-AU"/>
@@ -2630,6 +2641,7 @@
             </w:r>
             <w:r>
               <w:rPr>
+                <w:b/>
                 <w:i/>
                 <w:sz w:val="36"/>
                 <w:lang w:val="en-AU"/>
@@ -2639,9 +2651,7 @@
           </w:p>
           <w:p>
             <w:pPr>
-              <w:pStyle w:val="Content"/>
-              <w:rPr>
-                <w:b/>
+              <w:rPr>
                 <w:i/>
                 <w:sz w:val="36"/>
                 <w:lang w:val="en-AU"/>
@@ -2762,6 +2772,9 @@
     </w:tbl>
     <w:p>
       <w:r>
+        <w:rPr>
+          <w:noProof/>
+        </w:rPr>
         <w:lastRenderedPageBreak/>
         <w:drawing>
           <wp:inline distT="0" distB="0" distL="0" distR="0" wp14:anchorId="019D9388" wp14:editId="366E4D10">
@@ -2981,6 +2994,7 @@
       <w:r>
         <w:rPr>
           <w:i/>
+          <w:noProof/>
           <w:sz w:val="36"/>
           <w:lang w:val="en-AU"/>
         </w:rPr>
@@ -4077,6 +4091,7 @@
   <w:style w:type="character" w:default="1" w:styleId="DefaultParagraphFont">
     <w:name w:val="Default Paragraph Font"/>
     <w:uiPriority w:val="1"/>
+    <w:semiHidden/>
     <w:unhideWhenUsed/>
   </w:style>
   <w:style w:type="table" w:default="1" w:styleId="TableNormal">
@@ -4573,6 +4588,7 @@
   </w:compat>
   <w:rsids>
     <w:rsidRoot w:val="0022611B"/>
+    <w:rsid w:val="001E4C34"/>
     <w:rsid w:val="0022611B"/>
     <w:rsid w:val="00287F54"/>
     <w:rsid w:val="00663235"/>

</xml_diff>